<commit_message>
add api detail , home slide
</commit_message>
<xml_diff>
--- a/baocao.docx
+++ b/baocao.docx
@@ -14,41 +14,177 @@
       </w:r>
     </w:p>
     <w:p>
-      <w:r>
-        <w:t xml:space="preserve">Đại Anh Dũng : </w:t>
-      </w:r>
-    </w:p>
-    <w:p>
-      <w:r>
-        <w:t>_Dựng layout web bán giày</w:t>
-      </w:r>
-    </w:p>
-    <w:p>
-      <w:r>
-        <w:t>_Dựng page login, signup, forgot password</w:t>
+      <w:proofErr w:type="spellStart"/>
+      <w:r>
+        <w:t>Đại</w:t>
+      </w:r>
+      <w:proofErr w:type="spellEnd"/>
+      <w:r>
+        <w:t xml:space="preserve"> </w:t>
+      </w:r>
+      <w:proofErr w:type="spellStart"/>
+      <w:r>
+        <w:t>Anh</w:t>
+      </w:r>
+      <w:proofErr w:type="spellEnd"/>
+      <w:r>
+        <w:t xml:space="preserve"> </w:t>
+      </w:r>
+      <w:proofErr w:type="spellStart"/>
+      <w:proofErr w:type="gramStart"/>
+      <w:r>
+        <w:t>Dũng</w:t>
+      </w:r>
+      <w:proofErr w:type="spellEnd"/>
+      <w:r>
+        <w:t xml:space="preserve"> :</w:t>
+      </w:r>
+      <w:proofErr w:type="gramEnd"/>
+      <w:r>
+        <w:t xml:space="preserve"> </w:t>
+      </w:r>
+    </w:p>
+    <w:p>
+      <w:r>
+        <w:t>_</w:t>
+      </w:r>
+      <w:proofErr w:type="spellStart"/>
+      <w:r>
+        <w:t>Dựng</w:t>
+      </w:r>
+      <w:proofErr w:type="spellEnd"/>
+      <w:r>
+        <w:t xml:space="preserve"> layout web </w:t>
+      </w:r>
+      <w:proofErr w:type="spellStart"/>
+      <w:r>
+        <w:t>bán</w:t>
+      </w:r>
+      <w:proofErr w:type="spellEnd"/>
+      <w:r>
+        <w:t xml:space="preserve"> </w:t>
+      </w:r>
+      <w:proofErr w:type="spellStart"/>
+      <w:r>
+        <w:t>giày</w:t>
+      </w:r>
+      <w:proofErr w:type="spellEnd"/>
+    </w:p>
+    <w:p>
+      <w:r>
+        <w:t>_</w:t>
+      </w:r>
+      <w:proofErr w:type="spellStart"/>
+      <w:r>
+        <w:t>Dựng</w:t>
+      </w:r>
+      <w:proofErr w:type="spellEnd"/>
+      <w:r>
+        <w:t xml:space="preserve"> page login, signup, forgot password</w:t>
       </w:r>
       <w:r>
         <w:t>, home, detail, cart</w:t>
+      </w:r>
+    </w:p>
+    <w:p>
+      <w:r>
+        <w:t xml:space="preserve">_Get </w:t>
+      </w:r>
+      <w:proofErr w:type="spellStart"/>
+      <w:r>
+        <w:t>Api</w:t>
+      </w:r>
+      <w:proofErr w:type="spellEnd"/>
+      <w:r>
+        <w:t xml:space="preserve"> login, signup, forgot password</w:t>
+      </w:r>
+    </w:p>
+    <w:p>
+      <w:r>
+        <w:t xml:space="preserve">_Fix </w:t>
+      </w:r>
+      <w:proofErr w:type="spellStart"/>
+      <w:r>
+        <w:t>api</w:t>
+      </w:r>
+      <w:proofErr w:type="spellEnd"/>
+      <w:r>
+        <w:t xml:space="preserve"> endpoint</w:t>
+      </w:r>
+    </w:p>
+    <w:p>
+      <w:r>
+        <w:t>_</w:t>
+      </w:r>
+      <w:proofErr w:type="spellStart"/>
+      <w:r>
+        <w:t>Tạo</w:t>
+      </w:r>
+      <w:proofErr w:type="spellEnd"/>
+      <w:r>
+        <w:t xml:space="preserve"> </w:t>
+      </w:r>
+      <w:proofErr w:type="spellStart"/>
+      <w:r>
+        <w:t>api</w:t>
+      </w:r>
+      <w:proofErr w:type="spellEnd"/>
+      <w:r>
+        <w:t xml:space="preserve"> upload get image</w:t>
+      </w:r>
+    </w:p>
+    <w:p/>
+    <w:p>
+      <w:r>
+        <w:t>13/1 -</w:t>
+      </w:r>
+    </w:p>
+    <w:p>
+      <w:proofErr w:type="spellStart"/>
+      <w:r>
+        <w:t>Đại</w:t>
+      </w:r>
+      <w:proofErr w:type="spellEnd"/>
+      <w:r>
+        <w:t xml:space="preserve"> </w:t>
+      </w:r>
+      <w:proofErr w:type="spellStart"/>
+      <w:r>
+        <w:t>Anh</w:t>
+      </w:r>
+      <w:proofErr w:type="spellEnd"/>
+      <w:r>
+        <w:t xml:space="preserve"> </w:t>
+      </w:r>
+      <w:proofErr w:type="spellStart"/>
+      <w:r>
+        <w:t>Dũng</w:t>
+      </w:r>
+      <w:proofErr w:type="spellEnd"/>
+    </w:p>
+    <w:p>
+      <w:r>
+        <w:t>_</w:t>
+      </w:r>
+      <w:proofErr w:type="spellStart"/>
+      <w:r>
+        <w:t>Viết</w:t>
+      </w:r>
+      <w:proofErr w:type="spellEnd"/>
+      <w:r>
+        <w:t xml:space="preserve">, get </w:t>
+      </w:r>
+      <w:proofErr w:type="spellStart"/>
+      <w:r>
+        <w:t>Api</w:t>
+      </w:r>
+      <w:proofErr w:type="spellEnd"/>
+      <w:r>
+        <w:t xml:space="preserve"> home slide, detail</w:t>
       </w:r>
       <w:bookmarkStart w:id="0" w:name="_GoBack"/>
       <w:bookmarkEnd w:id="0"/>
     </w:p>
-    <w:p>
-      <w:r>
-        <w:t>_Get Api login, signup, forgot password</w:t>
-      </w:r>
-    </w:p>
-    <w:p>
-      <w:r>
-        <w:t>_Fix api endpoint</w:t>
-      </w:r>
-    </w:p>
-    <w:p>
-      <w:r>
-        <w:t>_Tạo api upload get image</w:t>
-      </w:r>
-    </w:p>
-    <w:p/>
     <w:sectPr>
       <w:pgSz w:w="12240" w:h="15840"/>
       <w:pgMar w:top="1440" w:right="1440" w:bottom="1440" w:left="1440" w:header="720" w:footer="720" w:gutter="0"/>

</xml_diff>

<commit_message>
add search page , get api getproductbybrand/category
</commit_message>
<xml_diff>
--- a/baocao.docx
+++ b/baocao.docx
@@ -14,73 +14,18 @@
       </w:r>
     </w:p>
     <w:p>
-      <w:proofErr w:type="spellStart"/>
-      <w:r>
-        <w:t>Đại</w:t>
-      </w:r>
-      <w:proofErr w:type="spellEnd"/>
-      <w:r>
-        <w:t xml:space="preserve"> </w:t>
-      </w:r>
-      <w:proofErr w:type="spellStart"/>
-      <w:r>
-        <w:t>Anh</w:t>
-      </w:r>
-      <w:proofErr w:type="spellEnd"/>
-      <w:r>
-        <w:t xml:space="preserve"> </w:t>
-      </w:r>
-      <w:proofErr w:type="spellStart"/>
-      <w:proofErr w:type="gramStart"/>
-      <w:r>
-        <w:t>Dũng</w:t>
-      </w:r>
-      <w:proofErr w:type="spellEnd"/>
-      <w:r>
-        <w:t xml:space="preserve"> :</w:t>
-      </w:r>
-      <w:proofErr w:type="gramEnd"/>
-      <w:r>
-        <w:t xml:space="preserve"> </w:t>
-      </w:r>
-    </w:p>
-    <w:p>
-      <w:r>
-        <w:t>_</w:t>
-      </w:r>
-      <w:proofErr w:type="spellStart"/>
-      <w:r>
-        <w:t>Dựng</w:t>
-      </w:r>
-      <w:proofErr w:type="spellEnd"/>
-      <w:r>
-        <w:t xml:space="preserve"> layout web </w:t>
-      </w:r>
-      <w:proofErr w:type="spellStart"/>
-      <w:r>
-        <w:t>bán</w:t>
-      </w:r>
-      <w:proofErr w:type="spellEnd"/>
-      <w:r>
-        <w:t xml:space="preserve"> </w:t>
-      </w:r>
-      <w:proofErr w:type="spellStart"/>
-      <w:r>
-        <w:t>giày</w:t>
-      </w:r>
-      <w:proofErr w:type="spellEnd"/>
-    </w:p>
-    <w:p>
-      <w:r>
-        <w:t>_</w:t>
-      </w:r>
-      <w:proofErr w:type="spellStart"/>
-      <w:r>
-        <w:t>Dựng</w:t>
-      </w:r>
-      <w:proofErr w:type="spellEnd"/>
-      <w:r>
-        <w:t xml:space="preserve"> page login, signup, forgot password</w:t>
+      <w:r>
+        <w:t xml:space="preserve">Đại Anh Dũng : </w:t>
+      </w:r>
+    </w:p>
+    <w:p>
+      <w:r>
+        <w:t>_Dựng layout web bán giày</w:t>
+      </w:r>
+    </w:p>
+    <w:p>
+      <w:r>
+        <w:t>_Dựng page login, signup, forgot password</w:t>
       </w:r>
       <w:r>
         <w:t>, home, detail, cart</w:t>
@@ -88,49 +33,17 @@
     </w:p>
     <w:p>
       <w:r>
-        <w:t xml:space="preserve">_Get </w:t>
-      </w:r>
-      <w:proofErr w:type="spellStart"/>
-      <w:r>
-        <w:t>Api</w:t>
-      </w:r>
-      <w:proofErr w:type="spellEnd"/>
-      <w:r>
-        <w:t xml:space="preserve"> login, signup, forgot password</w:t>
-      </w:r>
-    </w:p>
-    <w:p>
-      <w:r>
-        <w:t xml:space="preserve">_Fix </w:t>
-      </w:r>
-      <w:proofErr w:type="spellStart"/>
-      <w:r>
-        <w:t>api</w:t>
-      </w:r>
-      <w:proofErr w:type="spellEnd"/>
-      <w:r>
-        <w:t xml:space="preserve"> endpoint</w:t>
-      </w:r>
-    </w:p>
-    <w:p>
-      <w:r>
-        <w:t>_</w:t>
-      </w:r>
-      <w:proofErr w:type="spellStart"/>
-      <w:r>
-        <w:t>Tạo</w:t>
-      </w:r>
-      <w:proofErr w:type="spellEnd"/>
-      <w:r>
-        <w:t xml:space="preserve"> </w:t>
-      </w:r>
-      <w:proofErr w:type="spellStart"/>
-      <w:r>
-        <w:t>api</w:t>
-      </w:r>
-      <w:proofErr w:type="spellEnd"/>
-      <w:r>
-        <w:t xml:space="preserve"> upload get image</w:t>
+        <w:t>_Get Api login, signup, forgot password</w:t>
+      </w:r>
+    </w:p>
+    <w:p>
+      <w:r>
+        <w:t>_Fix api endpoint</w:t>
+      </w:r>
+    </w:p>
+    <w:p>
+      <w:r>
+        <w:t>_Tạo api upload get image</w:t>
       </w:r>
     </w:p>
     <w:p/>
@@ -140,48 +53,16 @@
       </w:r>
     </w:p>
     <w:p>
-      <w:proofErr w:type="spellStart"/>
-      <w:r>
-        <w:t>Đại</w:t>
-      </w:r>
-      <w:proofErr w:type="spellEnd"/>
-      <w:r>
-        <w:t xml:space="preserve"> </w:t>
-      </w:r>
-      <w:proofErr w:type="spellStart"/>
-      <w:r>
-        <w:t>Anh</w:t>
-      </w:r>
-      <w:proofErr w:type="spellEnd"/>
-      <w:r>
-        <w:t xml:space="preserve"> </w:t>
-      </w:r>
-      <w:proofErr w:type="spellStart"/>
-      <w:r>
-        <w:t>Dũng</w:t>
-      </w:r>
-      <w:proofErr w:type="spellEnd"/>
-    </w:p>
-    <w:p>
-      <w:r>
-        <w:t>_</w:t>
-      </w:r>
-      <w:proofErr w:type="spellStart"/>
-      <w:r>
-        <w:t>Viết</w:t>
-      </w:r>
-      <w:proofErr w:type="spellEnd"/>
-      <w:r>
-        <w:t xml:space="preserve">, get </w:t>
-      </w:r>
-      <w:proofErr w:type="spellStart"/>
-      <w:r>
-        <w:t>Api</w:t>
-      </w:r>
-      <w:proofErr w:type="spellEnd"/>
-      <w:r>
-        <w:t xml:space="preserve"> home slide, detail</w:t>
-      </w:r>
+      <w:r>
+        <w:t>Đại Anh Dũng</w:t>
+      </w:r>
+    </w:p>
+    <w:p>
+      <w:r>
+        <w:t>_Viết, get Api home slide, detail</w:t>
+      </w:r>
+    </w:p>
+    <w:p>
       <w:bookmarkStart w:id="0" w:name="_GoBack"/>
       <w:bookmarkEnd w:id="0"/>
     </w:p>

</xml_diff>

<commit_message>
done order page fe
</commit_message>
<xml_diff>
--- a/baocao.docx
+++ b/baocao.docx
@@ -49,7 +49,10 @@
     <w:p/>
     <w:p>
       <w:r>
-        <w:t>13/1 -</w:t>
+        <w:t xml:space="preserve">13/1 </w:t>
+      </w:r>
+      <w:r>
+        <w:t>– 20/1</w:t>
       </w:r>
     </w:p>
     <w:p>
@@ -75,6 +78,30 @@
     <w:p>
       <w:r>
         <w:t>_Authen và author fe</w:t>
+      </w:r>
+      <w:r>
+        <w:t xml:space="preserve"> + validate</w:t>
+      </w:r>
+    </w:p>
+    <w:p>
+      <w:r>
+        <w:t>_User service fe+be</w:t>
+      </w:r>
+    </w:p>
+    <w:p/>
+    <w:p>
+      <w:r>
+        <w:t xml:space="preserve">21/1 - </w:t>
+      </w:r>
+    </w:p>
+    <w:p>
+      <w:r>
+        <w:t>Đại Anh Dũng</w:t>
+      </w:r>
+    </w:p>
+    <w:p>
+      <w:r>
+        <w:t>_Dựng order page</w:t>
       </w:r>
       <w:bookmarkStart w:id="0" w:name="_GoBack"/>
       <w:bookmarkEnd w:id="0"/>
@@ -483,6 +510,7 @@
   <w:style w:type="paragraph" w:default="1" w:styleId="Normal">
     <w:name w:val="Normal"/>
     <w:qFormat/>
+    <w:rsid w:val="003D4A6F"/>
   </w:style>
   <w:style w:type="character" w:default="1" w:styleId="DefaultParagraphFont">
     <w:name w:val="Default Paragraph Font"/>

</xml_diff>

<commit_message>
done api refreshtoken, fix UI, add api get order
</commit_message>
<xml_diff>
--- a/baocao.docx
+++ b/baocao.docx
@@ -103,9 +103,18 @@
       <w:r>
         <w:t>_Dựng order page</w:t>
       </w:r>
+      <w:r>
+        <w:t>, fetch api, viết api</w:t>
+      </w:r>
+    </w:p>
+    <w:p>
+      <w:r>
+        <w:t>_Viết, fetch Api refresh token, auth fe</w:t>
+      </w:r>
       <w:bookmarkStart w:id="0" w:name="_GoBack"/>
       <w:bookmarkEnd w:id="0"/>
     </w:p>
+    <w:p/>
     <w:p/>
     <w:sectPr>
       <w:pgSz w:w="12240" w:h="15840"/>

</xml_diff>